<commit_message>
Actualice las consignas con los puntos que no se tienen que hacer
</commit_message>
<xml_diff>
--- a/TP_Cuatrimestral_IOO_2C_2020.docx
+++ b/TP_Cuatrimestral_IOO_2C_2020.docx
@@ -2705,13 +2705,13 @@
         </w:tabs>
         <w:rPr>
           <w:rFonts w:ascii="Segoe UI Light" w:hAnsi="Segoe UI Light" w:cs="Segoe UI Light"/>
-          <w:color w:val="C0504D" w:themeColor="accent2"/>
-        </w:rPr>
-      </w:pPr>
-      <w:r>
-        <w:rPr>
-          <w:rFonts w:ascii="Segoe UI Light" w:hAnsi="Segoe UI Light" w:cs="Segoe UI Light"/>
-          <w:color w:val="C0504D" w:themeColor="accent2"/>
+          <w:color w:val="FF0000"/>
+        </w:rPr>
+      </w:pPr>
+      <w:r>
+        <w:rPr>
+          <w:rFonts w:ascii="Segoe UI Light" w:hAnsi="Segoe UI Light" w:cs="Segoe UI Light"/>
+          <w:color w:val="FF0000"/>
         </w:rPr>
         <w:t>Consulta de saldo mora. Mora de un socio por día.</w:t>
       </w:r>
@@ -2847,10 +2847,14 @@
           <w:ilvl w:val="0"/>
           <w:numId w:val="24"/>
         </w:numPr>
-      </w:pPr>
-      <w:r>
-        <w:rPr>
-          <w:rFonts w:ascii="Segoe UI Light" w:hAnsi="Segoe UI Light" w:cs="Segoe UI Light"/>
+        <w:rPr>
+          <w:color w:val="FF0000"/>
+        </w:rPr>
+      </w:pPr>
+      <w:r>
+        <w:rPr>
+          <w:rFonts w:ascii="Segoe UI Light" w:hAnsi="Segoe UI Light" w:cs="Segoe UI Light"/>
+          <w:color w:val="FF0000"/>
         </w:rPr>
         <w:t>Líneas y tipos de operaciones asociadas</w:t>
       </w:r>
@@ -2862,10 +2866,14 @@
           <w:ilvl w:val="1"/>
           <w:numId w:val="24"/>
         </w:numPr>
-      </w:pPr>
-      <w:r>
-        <w:rPr>
-          <w:rFonts w:ascii="Segoe UI Light" w:hAnsi="Segoe UI Light" w:cs="Segoe UI Light"/>
+        <w:rPr>
+          <w:color w:val="FF0000"/>
+        </w:rPr>
+      </w:pPr>
+      <w:r>
+        <w:rPr>
+          <w:rFonts w:ascii="Segoe UI Light" w:hAnsi="Segoe UI Light" w:cs="Segoe UI Light"/>
+          <w:color w:val="FF0000"/>
         </w:rPr>
         <w:t>Contragarantías</w:t>
       </w:r>
@@ -2938,10 +2946,14 @@
           <w:ilvl w:val="0"/>
           <w:numId w:val="24"/>
         </w:numPr>
-      </w:pPr>
-      <w:r>
-        <w:rPr>
-          <w:rFonts w:ascii="Segoe UI Light" w:hAnsi="Segoe UI Light" w:cs="Segoe UI Light"/>
+        <w:rPr>
+          <w:color w:val="FF0000"/>
+        </w:rPr>
+      </w:pPr>
+      <w:r>
+        <w:rPr>
+          <w:rFonts w:ascii="Segoe UI Light" w:hAnsi="Segoe UI Light" w:cs="Segoe UI Light"/>
+          <w:color w:val="FF0000"/>
         </w:rPr>
         <w:t xml:space="preserve">Desembolsos y </w:t>
       </w:r>
@@ -2949,6 +2961,7 @@
       <w:r>
         <w:rPr>
           <w:rFonts w:ascii="Segoe UI Light" w:hAnsi="Segoe UI Light" w:cs="Segoe UI Light"/>
+          <w:color w:val="FF0000"/>
         </w:rPr>
         <w:t>recuperos</w:t>
       </w:r>
@@ -2961,10 +2974,14 @@
           <w:ilvl w:val="1"/>
           <w:numId w:val="24"/>
         </w:numPr>
-      </w:pPr>
-      <w:r>
-        <w:rPr>
-          <w:rFonts w:ascii="Segoe UI Light" w:hAnsi="Segoe UI Light" w:cs="Segoe UI Light"/>
+        <w:rPr>
+          <w:color w:val="FF0000"/>
+        </w:rPr>
+      </w:pPr>
+      <w:r>
+        <w:rPr>
+          <w:rFonts w:ascii="Segoe UI Light" w:hAnsi="Segoe UI Light" w:cs="Segoe UI Light"/>
+          <w:color w:val="FF0000"/>
         </w:rPr>
         <w:t>Administración y consultas</w:t>
       </w:r>

</xml_diff>